<commit_message>
fix bug in api and database design
</commit_message>
<xml_diff>
--- a/DjangoProject/docs/API.docx
+++ b/DjangoProject/docs/API.docx
@@ -1,6 +1,6 @@
 
 <file path=word/document.xml><?xml version="1.0" encoding="utf-8"?>
-<w:document xmlns:wpc="http://schemas.microsoft.com/office/word/2010/wordprocessingCanvas" xmlns:mc="http://schemas.openxmlformats.org/markup-compatibility/2006" xmlns:o="urn:schemas-microsoft-com:office:office" xmlns:r="http://schemas.openxmlformats.org/officeDocument/2006/relationships" xmlns:m="http://schemas.openxmlformats.org/officeDocument/2006/math" xmlns:v="urn:schemas-microsoft-com:vml" xmlns:wp14="http://schemas.microsoft.com/office/word/2010/wordprocessingDrawing" xmlns:wp="http://schemas.openxmlformats.org/drawingml/2006/wordprocessingDrawing" xmlns:w10="urn:schemas-microsoft-com:office:word" xmlns:w="http://schemas.openxmlformats.org/wordprocessingml/2006/main" xmlns:w14="http://schemas.microsoft.com/office/word/2010/wordml" xmlns:w15="http://schemas.microsoft.com/office/word/2012/wordml" xmlns:wpg="http://schemas.microsoft.com/office/word/2010/wordprocessingGroup" xmlns:wpi="http://schemas.microsoft.com/office/word/2010/wordprocessingInk" xmlns:wne="http://schemas.microsoft.com/office/word/2006/wordml" xmlns:wps="http://schemas.microsoft.com/office/word/2010/wordprocessingShape" mc:Ignorable="w14 w15 wp14">
+<w:document xmlns:wpc="http://schemas.microsoft.com/office/word/2010/wordprocessingCanvas" xmlns:cx="http://schemas.microsoft.com/office/drawing/2014/chartex" xmlns:mc="http://schemas.openxmlformats.org/markup-compatibility/2006" xmlns:o="urn:schemas-microsoft-com:office:office" xmlns:r="http://schemas.openxmlformats.org/officeDocument/2006/relationships" xmlns:m="http://schemas.openxmlformats.org/officeDocument/2006/math" xmlns:v="urn:schemas-microsoft-com:vml" xmlns:wp14="http://schemas.microsoft.com/office/word/2010/wordprocessingDrawing" xmlns:wp="http://schemas.openxmlformats.org/drawingml/2006/wordprocessingDrawing" xmlns:w10="urn:schemas-microsoft-com:office:word" xmlns:w="http://schemas.openxmlformats.org/wordprocessingml/2006/main" xmlns:w14="http://schemas.microsoft.com/office/word/2010/wordml" xmlns:w15="http://schemas.microsoft.com/office/word/2012/wordml" xmlns:w16se="http://schemas.microsoft.com/office/word/2015/wordml/symex" xmlns:wpg="http://schemas.microsoft.com/office/word/2010/wordprocessingGroup" xmlns:wpi="http://schemas.microsoft.com/office/word/2010/wordprocessingInk" xmlns:wne="http://schemas.microsoft.com/office/word/2006/wordml" xmlns:wps="http://schemas.microsoft.com/office/word/2010/wordprocessingShape" mc:Ignorable="w14 w15 w16se wp14">
   <w:body>
     <w:p>
       <w:r>
@@ -32,11 +32,6 @@
       </w:r>
     </w:p>
     <w:p>
-      <w:pPr>
-        <w:rPr>
-          <w:rFonts w:hint="eastAsia"/>
-        </w:rPr>
-      </w:pPr>
       <w:r>
         <w:t>C</w:t>
       </w:r>
@@ -67,7 +62,7 @@
     </w:p>
     <w:p>
       <w:pPr>
-        <w:pStyle w:val="a5"/>
+        <w:pStyle w:val="a7"/>
         <w:numPr>
           <w:ilvl w:val="0"/>
           <w:numId w:val="1"/>
@@ -101,11 +96,6 @@
       </w:r>
     </w:p>
     <w:p>
-      <w:pPr>
-        <w:rPr>
-          <w:rFonts w:hint="eastAsia"/>
-        </w:rPr>
-      </w:pPr>
       <w:r>
         <w:tab/>
         <w:t>请求参数</w:t>
@@ -139,11 +129,6 @@
       </w:r>
     </w:p>
     <w:p>
-      <w:pPr>
-        <w:rPr>
-          <w:rFonts w:hint="eastAsia"/>
-        </w:rPr>
-      </w:pPr>
       <w:r>
         <w:tab/>
       </w:r>
@@ -219,7 +204,7 @@
     </w:p>
     <w:p>
       <w:pPr>
-        <w:pStyle w:val="a5"/>
+        <w:pStyle w:val="a7"/>
         <w:numPr>
           <w:ilvl w:val="0"/>
           <w:numId w:val="1"/>
@@ -262,11 +247,6 @@
       </w:r>
     </w:p>
     <w:p>
-      <w:pPr>
-        <w:rPr>
-          <w:rFonts w:hint="eastAsia"/>
-        </w:rPr>
-      </w:pPr>
       <w:r>
         <w:tab/>
         <w:t>请求参数为空即可</w:t>
@@ -374,11 +354,6 @@
       </w:r>
     </w:p>
     <w:p>
-      <w:pPr>
-        <w:rPr>
-          <w:rFonts w:hint="eastAsia"/>
-        </w:rPr>
-      </w:pPr>
       <w:r>
         <w:tab/>
         <w:t>若登录成功</w:t>
@@ -437,7 +412,7 @@
     </w:p>
     <w:p>
       <w:pPr>
-        <w:pStyle w:val="a5"/>
+        <w:pStyle w:val="a7"/>
         <w:numPr>
           <w:ilvl w:val="0"/>
           <w:numId w:val="1"/>
@@ -488,7 +463,7 @@
     <w:p/>
     <w:p>
       <w:pPr>
-        <w:pStyle w:val="a5"/>
+        <w:pStyle w:val="a7"/>
         <w:numPr>
           <w:ilvl w:val="0"/>
           <w:numId w:val="1"/>
@@ -687,11 +662,6 @@
       </w:r>
     </w:p>
     <w:p>
-      <w:pPr>
-        <w:rPr>
-          <w:rFonts w:hint="eastAsia"/>
-        </w:rPr>
-      </w:pPr>
       <w:r>
         <w:rPr>
           <w:highlight w:val="lightGray"/>
@@ -764,7 +734,7 @@
     </w:p>
     <w:p>
       <w:pPr>
-        <w:pStyle w:val="a5"/>
+        <w:pStyle w:val="a7"/>
         <w:numPr>
           <w:ilvl w:val="0"/>
           <w:numId w:val="1"/>
@@ -799,11 +769,6 @@
       </w:r>
     </w:p>
     <w:p>
-      <w:pPr>
-        <w:rPr>
-          <w:rFonts w:hint="eastAsia"/>
-        </w:rPr>
-      </w:pPr>
       <w:r>
         <w:tab/>
         <w:t>该接口需要登录才可使用</w:t>
@@ -816,11 +781,6 @@
       </w:r>
     </w:p>
     <w:p>
-      <w:pPr>
-        <w:rPr>
-          <w:rFonts w:hint="eastAsia"/>
-        </w:rPr>
-      </w:pPr>
       <w:r>
         <w:tab/>
         <w:t>返回的数据当前活动的弹幕内容</w:t>
@@ -868,7 +828,7 @@
     </w:p>
     <w:tbl>
       <w:tblPr>
-        <w:tblStyle w:val="a6"/>
+        <w:tblStyle w:val="a8"/>
         <w:tblW w:w="0" w:type="auto"/>
         <w:tblLook w:val="04A0" w:firstRow="1" w:lastRow="0" w:firstColumn="1" w:lastColumn="0" w:noHBand="0" w:noVBand="1"/>
       </w:tblPr>
@@ -1005,9 +965,6 @@
     <w:p>
       <w:pPr>
         <w:ind w:firstLine="420"/>
-        <w:rPr>
-          <w:rFonts w:hint="eastAsia"/>
-        </w:rPr>
       </w:pPr>
       <w:r>
         <w:rPr>
@@ -1094,7 +1051,7 @@
     <w:p/>
     <w:p>
       <w:pPr>
-        <w:pStyle w:val="a5"/>
+        <w:pStyle w:val="a7"/>
         <w:numPr>
           <w:ilvl w:val="0"/>
           <w:numId w:val="1"/>
@@ -1115,7 +1072,6 @@
     <w:p>
       <w:pPr>
         <w:rPr>
-          <w:rFonts w:hint="eastAsia"/>
           <w:highlight w:val="yellow"/>
         </w:rPr>
       </w:pPr>
@@ -1137,7 +1093,6 @@
     <w:p>
       <w:pPr>
         <w:rPr>
-          <w:rFonts w:hint="eastAsia"/>
           <w:highlight w:val="yellow"/>
         </w:rPr>
       </w:pPr>
@@ -1231,7 +1186,7 @@
     </w:p>
     <w:tbl>
       <w:tblPr>
-        <w:tblStyle w:val="a6"/>
+        <w:tblStyle w:val="a8"/>
         <w:tblW w:w="0" w:type="auto"/>
         <w:tblLook w:val="04A0" w:firstRow="1" w:lastRow="0" w:firstColumn="1" w:lastColumn="0" w:noHBand="0" w:noVBand="1"/>
       </w:tblPr>
@@ -1452,16 +1407,10 @@
         <w:t>返回code</w:t>
       </w:r>
     </w:p>
-    <w:p>
-      <w:pPr>
-        <w:rPr>
-          <w:rFonts w:hint="eastAsia"/>
-        </w:rPr>
-      </w:pPr>
-    </w:p>
-    <w:p>
-      <w:pPr>
-        <w:pStyle w:val="a5"/>
+    <w:p/>
+    <w:p>
+      <w:pPr>
+        <w:pStyle w:val="a7"/>
         <w:numPr>
           <w:ilvl w:val="0"/>
           <w:numId w:val="1"/>
@@ -1495,11 +1444,6 @@
       </w:r>
     </w:p>
     <w:p>
-      <w:pPr>
-        <w:rPr>
-          <w:rFonts w:hint="eastAsia"/>
-        </w:rPr>
-      </w:pPr>
       <w:r>
         <w:tab/>
         <w:t>该接口需要登录才可以使用</w:t>
@@ -1508,9 +1452,6 @@
     <w:p>
       <w:pPr>
         <w:ind w:firstLine="360"/>
-        <w:rPr>
-          <w:rFonts w:hint="eastAsia"/>
-        </w:rPr>
       </w:pPr>
       <w:r>
         <w:t>请求参数Linenumber为显示弹幕时可以显示的弹幕行数</w:t>
@@ -1519,7 +1460,7 @@
     <w:p/>
     <w:p>
       <w:pPr>
-        <w:pStyle w:val="a5"/>
+        <w:pStyle w:val="a7"/>
         <w:numPr>
           <w:ilvl w:val="0"/>
           <w:numId w:val="1"/>
@@ -1545,11 +1486,6 @@
       </w:r>
     </w:p>
     <w:p>
-      <w:pPr>
-        <w:rPr>
-          <w:rFonts w:hint="eastAsia"/>
-        </w:rPr>
-      </w:pPr>
       <w:r>
         <w:t>POST</w:t>
       </w:r>
@@ -1558,11 +1494,6 @@
       </w:r>
     </w:p>
     <w:p>
-      <w:pPr>
-        <w:rPr>
-          <w:rFonts w:hint="eastAsia"/>
-        </w:rPr>
-      </w:pPr>
       <w:r>
         <w:tab/>
         <w:t>该接口需要登录才可以使用</w:t>
@@ -1593,11 +1524,6 @@
       </w:r>
     </w:p>
     <w:p>
-      <w:pPr>
-        <w:rPr>
-          <w:rFonts w:hint="eastAsia"/>
-        </w:rPr>
-      </w:pPr>
       <w:r>
         <w:tab/>
         <w:t>状态</w:t>
@@ -1638,7 +1564,7 @@
     </w:p>
     <w:p>
       <w:pPr>
-        <w:pStyle w:val="a5"/>
+        <w:pStyle w:val="a7"/>
         <w:numPr>
           <w:ilvl w:val="0"/>
           <w:numId w:val="1"/>
@@ -1690,22 +1616,12 @@
       </w:r>
     </w:p>
     <w:p>
-      <w:pPr>
-        <w:rPr>
-          <w:rFonts w:hint="eastAsia"/>
-        </w:rPr>
-      </w:pPr>
       <w:r>
         <w:tab/>
         <w:t>该接口需要登录才可以使用</w:t>
       </w:r>
     </w:p>
     <w:p>
-      <w:pPr>
-        <w:rPr>
-          <w:rFonts w:hint="eastAsia"/>
-        </w:rPr>
-      </w:pPr>
       <w:r>
         <w:tab/>
         <w:t>提交一下活动数据来创建一个新的活动</w:t>
@@ -1713,7 +1629,7 @@
     </w:p>
     <w:tbl>
       <w:tblPr>
-        <w:tblStyle w:val="a6"/>
+        <w:tblStyle w:val="a8"/>
         <w:tblW w:w="0" w:type="auto"/>
         <w:tblLook w:val="04A0" w:firstRow="1" w:lastRow="0" w:firstColumn="1" w:lastColumn="0" w:noHBand="0" w:noVBand="1"/>
       </w:tblPr>
@@ -1778,11 +1694,6 @@
             <w:tcW w:w="2765" w:type="dxa"/>
           </w:tcPr>
           <w:p>
-            <w:pPr>
-              <w:rPr>
-                <w:rFonts w:hint="eastAsia"/>
-              </w:rPr>
-            </w:pPr>
             <w:r>
               <w:rPr>
                 <w:rFonts w:hint="eastAsia"/>
@@ -1806,11 +1717,6 @@
             <w:tcW w:w="2766" w:type="dxa"/>
           </w:tcPr>
           <w:p>
-            <w:pPr>
-              <w:rPr>
-                <w:rFonts w:hint="eastAsia"/>
-              </w:rPr>
-            </w:pPr>
             <w:r>
               <w:t>活动名称</w:t>
             </w:r>
@@ -1930,11 +1836,6 @@
             <w:tcW w:w="2765" w:type="dxa"/>
           </w:tcPr>
           <w:p>
-            <w:pPr>
-              <w:rPr>
-                <w:rFonts w:hint="eastAsia"/>
-              </w:rPr>
-            </w:pPr>
             <w:r>
               <w:rPr>
                 <w:rFonts w:hint="eastAsia"/>
@@ -1979,11 +1880,6 @@
             <w:tcW w:w="2765" w:type="dxa"/>
           </w:tcPr>
           <w:p>
-            <w:pPr>
-              <w:rPr>
-                <w:rFonts w:hint="eastAsia"/>
-              </w:rPr>
-            </w:pPr>
             <w:r>
               <w:rPr>
                 <w:rFonts w:hint="eastAsia"/>
@@ -2031,11 +1927,6 @@
             <w:tcW w:w="2765" w:type="dxa"/>
           </w:tcPr>
           <w:p>
-            <w:pPr>
-              <w:rPr>
-                <w:rFonts w:hint="eastAsia"/>
-              </w:rPr>
-            </w:pPr>
             <w:r>
               <w:rPr>
                 <w:rFonts w:hint="eastAsia"/>
@@ -2071,11 +1962,6 @@
             <w:tcW w:w="2765" w:type="dxa"/>
           </w:tcPr>
           <w:p>
-            <w:pPr>
-              <w:rPr>
-                <w:rFonts w:hint="eastAsia"/>
-              </w:rPr>
-            </w:pPr>
             <w:r>
               <w:rPr>
                 <w:rFonts w:hint="eastAsia"/>
@@ -2100,11 +1986,6 @@
             <w:tcW w:w="2766" w:type="dxa"/>
           </w:tcPr>
           <w:p>
-            <w:pPr>
-              <w:rPr>
-                <w:rFonts w:hint="eastAsia"/>
-              </w:rPr>
-            </w:pPr>
             <w:r>
               <w:t>晚会状态</w:t>
             </w:r>
@@ -2157,7 +2038,7 @@
     <w:p/>
     <w:p>
       <w:pPr>
-        <w:pStyle w:val="a5"/>
+        <w:pStyle w:val="a7"/>
         <w:numPr>
           <w:ilvl w:val="0"/>
           <w:numId w:val="1"/>
@@ -2182,6 +2063,67 @@
     </w:p>
     <w:p>
       <w:r>
+        <w:rPr>
+          <w:rFonts w:hint="eastAsia"/>
+        </w:rPr>
+        <w:t>G</w:t>
+      </w:r>
+      <w:r>
+        <w:t>ET:</w:t>
+      </w:r>
+      <w:r>
+        <w:rPr>
+          <w:rFonts w:hint="eastAsia"/>
+        </w:rPr>
+        <w:t>获取活动详情</w:t>
+      </w:r>
+    </w:p>
+    <w:p>
+      <w:pPr>
+        <w:ind w:firstLine="420"/>
+      </w:pPr>
+      <w:r>
+        <w:t>该接口需要已登录才能使用</w:t>
+      </w:r>
+    </w:p>
+    <w:p>
+      <w:pPr>
+        <w:ind w:firstLine="420"/>
+      </w:pPr>
+      <w:r>
+        <w:rPr>
+          <w:rFonts w:hint="eastAsia"/>
+        </w:rPr>
+        <w:t>请求数据：activityID</w:t>
+      </w:r>
+    </w:p>
+    <w:p>
+      <w:pPr>
+        <w:ind w:firstLine="420"/>
+      </w:pPr>
+      <w:r>
+        <w:rPr>
+          <w:rFonts w:hint="eastAsia"/>
+        </w:rPr>
+        <w:t>返回数据：</w:t>
+      </w:r>
+    </w:p>
+    <w:p>
+      <w:pPr>
+        <w:ind w:firstLine="420"/>
+        <w:rPr>
+          <w:rFonts w:hint="eastAsia"/>
+        </w:rPr>
+      </w:pPr>
+      <w:r>
+        <w:rPr>
+          <w:rFonts w:hint="eastAsia"/>
+        </w:rPr>
+        <w:t>同下</w:t>
+      </w:r>
+    </w:p>
+    <w:p>
+      <w:r>
         <w:t>POST</w:t>
       </w:r>
       <w:r>
@@ -2204,22 +2146,12 @@
       </w:r>
     </w:p>
     <w:p>
-      <w:pPr>
-        <w:rPr>
-          <w:rFonts w:hint="eastAsia"/>
-        </w:rPr>
-      </w:pPr>
       <w:r>
         <w:tab/>
         <w:t>该接口需要已登录才能使用</w:t>
       </w:r>
     </w:p>
     <w:p>
-      <w:pPr>
-        <w:rPr>
-          <w:rFonts w:hint="eastAsia"/>
-        </w:rPr>
-      </w:pPr>
       <w:r>
         <w:tab/>
         <w:t>请求数据</w:t>
@@ -2233,7 +2165,7 @@
     </w:p>
     <w:tbl>
       <w:tblPr>
-        <w:tblStyle w:val="a6"/>
+        <w:tblStyle w:val="a8"/>
         <w:tblW w:w="0" w:type="auto"/>
         <w:tblLook w:val="04A0" w:firstRow="1" w:lastRow="0" w:firstColumn="1" w:lastColumn="0" w:noHBand="0" w:noVBand="1"/>
       </w:tblPr>
@@ -2405,11 +2337,6 @@
             <w:tcW w:w="2765" w:type="dxa"/>
           </w:tcPr>
           <w:p>
-            <w:pPr>
-              <w:rPr>
-                <w:rFonts w:hint="eastAsia"/>
-              </w:rPr>
-            </w:pPr>
             <w:r>
               <w:rPr>
                 <w:rFonts w:hint="eastAsia"/>
@@ -2454,11 +2381,6 @@
             <w:tcW w:w="2765" w:type="dxa"/>
           </w:tcPr>
           <w:p>
-            <w:pPr>
-              <w:rPr>
-                <w:rFonts w:hint="eastAsia"/>
-              </w:rPr>
-            </w:pPr>
             <w:r>
               <w:rPr>
                 <w:rFonts w:hint="eastAsia"/>
@@ -2506,11 +2428,6 @@
             <w:tcW w:w="2765" w:type="dxa"/>
           </w:tcPr>
           <w:p>
-            <w:pPr>
-              <w:rPr>
-                <w:rFonts w:hint="eastAsia"/>
-              </w:rPr>
-            </w:pPr>
             <w:r>
               <w:rPr>
                 <w:rFonts w:hint="eastAsia"/>
@@ -2546,11 +2463,6 @@
             <w:tcW w:w="2765" w:type="dxa"/>
           </w:tcPr>
           <w:p>
-            <w:pPr>
-              <w:rPr>
-                <w:rFonts w:hint="eastAsia"/>
-              </w:rPr>
-            </w:pPr>
             <w:r>
               <w:rPr>
                 <w:rFonts w:hint="eastAsia"/>
@@ -2574,11 +2486,6 @@
             <w:tcW w:w="2766" w:type="dxa"/>
           </w:tcPr>
           <w:p>
-            <w:pPr>
-              <w:rPr>
-                <w:rFonts w:hint="eastAsia"/>
-              </w:rPr>
-            </w:pPr>
             <w:r>
               <w:t>晚会状态</w:t>
             </w:r>
@@ -2593,11 +2500,6 @@
       </w:tr>
     </w:tbl>
     <w:p>
-      <w:pPr>
-        <w:rPr>
-          <w:rFonts w:hint="eastAsia"/>
-        </w:rPr>
-      </w:pPr>
       <w:r>
         <w:tab/>
         <w:t>若修改成功</w:t>
@@ -2638,7 +2540,7 @@
     </w:p>
     <w:p>
       <w:pPr>
-        <w:pStyle w:val="a5"/>
+        <w:pStyle w:val="a7"/>
         <w:numPr>
           <w:ilvl w:val="0"/>
           <w:numId w:val="1"/>
@@ -2679,22 +2581,12 @@
       </w:r>
     </w:p>
     <w:p>
-      <w:pPr>
-        <w:rPr>
-          <w:rFonts w:hint="eastAsia"/>
-        </w:rPr>
-      </w:pPr>
       <w:r>
         <w:tab/>
         <w:t>该接口需要登录才可以使用</w:t>
       </w:r>
     </w:p>
     <w:p>
-      <w:pPr>
-        <w:rPr>
-          <w:rFonts w:hint="eastAsia"/>
-        </w:rPr>
-      </w:pPr>
       <w:r>
         <w:tab/>
         <w:t>请求数据</w:t>
@@ -2707,11 +2599,6 @@
       </w:r>
     </w:p>
     <w:p>
-      <w:pPr>
-        <w:rPr>
-          <w:rFonts w:hint="eastAsia"/>
-        </w:rPr>
-      </w:pPr>
       <w:r>
         <w:tab/>
       </w:r>
@@ -2730,7 +2617,7 @@
     </w:p>
     <w:tbl>
       <w:tblPr>
-        <w:tblStyle w:val="a6"/>
+        <w:tblStyle w:val="a8"/>
         <w:tblW w:w="0" w:type="auto"/>
         <w:tblLook w:val="04A0" w:firstRow="1" w:lastRow="0" w:firstColumn="1" w:lastColumn="0" w:noHBand="0" w:noVBand="1"/>
       </w:tblPr>
@@ -2916,7 +2803,7 @@
     <w:p/>
     <w:p>
       <w:pPr>
-        <w:pStyle w:val="a5"/>
+        <w:pStyle w:val="a7"/>
         <w:numPr>
           <w:ilvl w:val="0"/>
           <w:numId w:val="1"/>
@@ -2948,11 +2835,6 @@
       </w:r>
     </w:p>
     <w:p>
-      <w:pPr>
-        <w:rPr>
-          <w:rFonts w:hint="eastAsia"/>
-        </w:rPr>
-      </w:pPr>
       <w:r>
         <w:tab/>
         <w:t>该接口需要登录才可以使用</w:t>
@@ -2975,9 +2857,6 @@
     <w:p>
       <w:pPr>
         <w:ind w:firstLine="360"/>
-        <w:rPr>
-          <w:rFonts w:hint="eastAsia"/>
-        </w:rPr>
       </w:pPr>
       <w:r>
         <w:t>若删除成功</w:t>
@@ -3010,7 +2889,7 @@
     <w:p/>
     <w:p>
       <w:pPr>
-        <w:pStyle w:val="a5"/>
+        <w:pStyle w:val="a7"/>
         <w:numPr>
           <w:ilvl w:val="0"/>
           <w:numId w:val="1"/>
@@ -3018,15 +2897,114 @@
         <w:ind w:firstLineChars="0"/>
       </w:pPr>
       <w:r>
+        <w:rPr>
+          <w:rFonts w:hint="eastAsia"/>
+        </w:rPr>
+        <w:t>a</w:t>
+      </w:r>
+      <w:bookmarkStart w:id="0" w:name="_GoBack"/>
+      <w:bookmarkEnd w:id="0"/>
+      <w:r>
+        <w:t>/program/create</w:t>
+      </w:r>
+    </w:p>
+    <w:p>
+      <w:pPr>
+        <w:pStyle w:val="a7"/>
+        <w:numPr>
+          <w:ilvl w:val="0"/>
+          <w:numId w:val="1"/>
+        </w:numPr>
+        <w:ind w:firstLineChars="0"/>
+      </w:pPr>
+      <w:r>
+        <w:rPr>
+          <w:rFonts w:hint="eastAsia"/>
+        </w:rPr>
+        <w:t>a</w:t>
+      </w:r>
+      <w:r>
+        <w:t>/program</w:t>
+      </w:r>
+      <w:r>
+        <w:t>/delete</w:t>
+      </w:r>
+    </w:p>
+    <w:p>
+      <w:pPr>
+        <w:rPr>
+          <w:rFonts w:hint="eastAsia"/>
+        </w:rPr>
+      </w:pPr>
+      <w:r>
+        <w:rPr>
+          <w:rFonts w:hint="eastAsia"/>
+        </w:rPr>
+        <w:t>P</w:t>
+      </w:r>
+      <w:r>
+        <w:t>OST</w:t>
+      </w:r>
+    </w:p>
+    <w:p>
+      <w:pPr>
+        <w:pStyle w:val="a7"/>
+        <w:numPr>
+          <w:ilvl w:val="0"/>
+          <w:numId w:val="1"/>
+        </w:numPr>
+        <w:ind w:firstLineChars="0"/>
+      </w:pPr>
+      <w:r>
+        <w:rPr>
+          <w:rFonts w:hint="eastAsia"/>
+        </w:rPr>
+        <w:t>a</w:t>
+      </w:r>
+      <w:r>
+        <w:t>/program</w:t>
+      </w:r>
+      <w:r>
+        <w:t>/detail</w:t>
+      </w:r>
+    </w:p>
+    <w:p>
+      <w:r>
+        <w:rPr>
+          <w:rFonts w:hint="eastAsia"/>
+        </w:rPr>
+        <w:t>G</w:t>
+      </w:r>
+      <w:r>
+        <w:t>ET</w:t>
+      </w:r>
+    </w:p>
+    <w:p>
+      <w:pPr>
+        <w:rPr>
+          <w:rFonts w:hint="eastAsia"/>
+        </w:rPr>
+      </w:pPr>
+      <w:r>
+        <w:lastRenderedPageBreak/>
+        <w:t>POST</w:t>
+      </w:r>
+    </w:p>
+    <w:p/>
+    <w:p>
+      <w:pPr>
+        <w:pStyle w:val="a7"/>
+        <w:numPr>
+          <w:ilvl w:val="0"/>
+          <w:numId w:val="1"/>
+        </w:numPr>
+        <w:ind w:firstLineChars="0"/>
+      </w:pPr>
+      <w:r>
         <w:t>u/activity/list</w:t>
       </w:r>
     </w:p>
     <w:p>
-      <w:pPr>
-        <w:rPr>
-          <w:rFonts w:hint="eastAsia"/>
-        </w:rPr>
-      </w:pPr>
       <w:r>
         <w:rPr>
           <w:rFonts w:hint="eastAsia"/>
@@ -3041,22 +3019,12 @@
       </w:r>
     </w:p>
     <w:p>
-      <w:pPr>
-        <w:rPr>
-          <w:rFonts w:hint="eastAsia"/>
-        </w:rPr>
-      </w:pPr>
       <w:r>
         <w:tab/>
         <w:t>该接口需要登录才可以使用</w:t>
       </w:r>
     </w:p>
     <w:p>
-      <w:pPr>
-        <w:rPr>
-          <w:rFonts w:hint="eastAsia"/>
-        </w:rPr>
-      </w:pPr>
       <w:r>
         <w:tab/>
         <w:t>请求参数为空即可</w:t>
@@ -3064,7 +3032,7 @@
     </w:p>
     <w:tbl>
       <w:tblPr>
-        <w:tblStyle w:val="a6"/>
+        <w:tblStyle w:val="a8"/>
         <w:tblW w:w="0" w:type="auto"/>
         <w:tblLook w:val="04A0" w:firstRow="1" w:lastRow="0" w:firstColumn="1" w:lastColumn="0" w:noHBand="0" w:noVBand="1"/>
       </w:tblPr>
@@ -3092,11 +3060,6 @@
             <w:tcW w:w="2765" w:type="dxa"/>
           </w:tcPr>
           <w:p>
-            <w:pPr>
-              <w:rPr>
-                <w:rFonts w:hint="eastAsia"/>
-              </w:rPr>
-            </w:pPr>
             <w:r>
               <w:t>CharField</w:t>
             </w:r>
@@ -3107,11 +3070,6 @@
             <w:tcW w:w="2766" w:type="dxa"/>
           </w:tcPr>
           <w:p>
-            <w:pPr>
-              <w:rPr>
-                <w:rFonts w:hint="eastAsia"/>
-              </w:rPr>
-            </w:pPr>
             <w:r>
               <w:rPr>
                 <w:rFonts w:hint="eastAsia"/>
@@ -3248,7 +3206,7 @@
     <w:p/>
     <w:p>
       <w:pPr>
-        <w:pStyle w:val="a5"/>
+        <w:pStyle w:val="a7"/>
         <w:numPr>
           <w:ilvl w:val="0"/>
           <w:numId w:val="1"/>
@@ -3270,7 +3228,6 @@
         <w:rPr>
           <w:rFonts w:hint="eastAsia"/>
         </w:rPr>
-        <w:lastRenderedPageBreak/>
         <w:t>G</w:t>
       </w:r>
       <w:r>
@@ -3290,11 +3247,6 @@
       </w:r>
     </w:p>
     <w:p>
-      <w:pPr>
-        <w:rPr>
-          <w:rFonts w:hint="eastAsia"/>
-        </w:rPr>
-      </w:pPr>
       <w:r>
         <w:tab/>
         <w:t>该接口需要登录才可以使用</w:t>
@@ -3313,11 +3265,6 @@
       </w:r>
     </w:p>
     <w:p>
-      <w:pPr>
-        <w:rPr>
-          <w:rFonts w:hint="eastAsia"/>
-        </w:rPr>
-      </w:pPr>
       <w:r>
         <w:tab/>
         <w:t>返回的数据为当前活动的节目单</w:t>
@@ -3334,7 +3281,7 @@
     </w:p>
     <w:tbl>
       <w:tblPr>
-        <w:tblStyle w:val="a6"/>
+        <w:tblStyle w:val="a8"/>
         <w:tblW w:w="0" w:type="auto"/>
         <w:tblLook w:val="04A0" w:firstRow="1" w:lastRow="0" w:firstColumn="1" w:lastColumn="0" w:noHBand="0" w:noVBand="1"/>
       </w:tblPr>
@@ -3372,11 +3319,6 @@
             <w:tcW w:w="2766" w:type="dxa"/>
           </w:tcPr>
           <w:p>
-            <w:pPr>
-              <w:rPr>
-                <w:rFonts w:hint="eastAsia"/>
-              </w:rPr>
-            </w:pPr>
             <w:r>
               <w:t>节目名</w:t>
             </w:r>
@@ -3415,11 +3357,6 @@
             <w:tcW w:w="2766" w:type="dxa"/>
           </w:tcPr>
           <w:p>
-            <w:pPr>
-              <w:rPr>
-                <w:rFonts w:hint="eastAsia"/>
-              </w:rPr>
-            </w:pPr>
             <w:r>
               <w:t>该节目为第几个节目</w:t>
             </w:r>
@@ -3461,11 +3398,6 @@
             <w:tcW w:w="2766" w:type="dxa"/>
           </w:tcPr>
           <w:p>
-            <w:pPr>
-              <w:rPr>
-                <w:rFonts w:hint="eastAsia"/>
-              </w:rPr>
-            </w:pPr>
             <w:r>
               <w:t>该节目表演者的名称</w:t>
             </w:r>
@@ -3476,7 +3408,7 @@
     <w:p/>
     <w:p>
       <w:pPr>
-        <w:pStyle w:val="a5"/>
+        <w:pStyle w:val="a7"/>
         <w:numPr>
           <w:ilvl w:val="0"/>
           <w:numId w:val="1"/>
@@ -3508,11 +3440,6 @@
       </w:r>
     </w:p>
     <w:p>
-      <w:pPr>
-        <w:rPr>
-          <w:rFonts w:hint="eastAsia"/>
-        </w:rPr>
-      </w:pPr>
       <w:r>
         <w:tab/>
         <w:t>该接口需要登录才可以使用</w:t>
@@ -3539,11 +3466,6 @@
       </w:r>
     </w:p>
     <w:p>
-      <w:pPr>
-        <w:rPr>
-          <w:rFonts w:hint="eastAsia"/>
-        </w:rPr>
-      </w:pPr>
       <w:r>
         <w:tab/>
         <w:t>返回的数据为该节目的信息</w:t>
@@ -3560,7 +3482,7 @@
     </w:p>
     <w:tbl>
       <w:tblPr>
-        <w:tblStyle w:val="a6"/>
+        <w:tblStyle w:val="a8"/>
         <w:tblW w:w="0" w:type="auto"/>
         <w:tblLook w:val="04A0" w:firstRow="1" w:lastRow="0" w:firstColumn="1" w:lastColumn="0" w:noHBand="0" w:noVBand="1"/>
       </w:tblPr>
@@ -3668,11 +3590,6 @@
             <w:tcW w:w="2766" w:type="dxa"/>
           </w:tcPr>
           <w:p>
-            <w:pPr>
-              <w:rPr>
-                <w:rFonts w:hint="eastAsia"/>
-              </w:rPr>
-            </w:pPr>
             <w:r>
               <w:t>节目图片的链接</w:t>
             </w:r>
@@ -3718,7 +3635,7 @@
     <w:p/>
     <w:p>
       <w:pPr>
-        <w:pStyle w:val="a5"/>
+        <w:pStyle w:val="a7"/>
         <w:numPr>
           <w:ilvl w:val="0"/>
           <w:numId w:val="1"/>
@@ -3759,22 +3676,12 @@
       </w:r>
     </w:p>
     <w:p>
-      <w:pPr>
-        <w:rPr>
-          <w:rFonts w:hint="eastAsia"/>
-        </w:rPr>
-      </w:pPr>
       <w:r>
         <w:tab/>
         <w:t>该接口需要登录才可以使用</w:t>
       </w:r>
     </w:p>
     <w:p>
-      <w:pPr>
-        <w:rPr>
-          <w:rFonts w:hint="eastAsia"/>
-        </w:rPr>
-      </w:pPr>
       <w:r>
         <w:tab/>
         <w:t>提交如下信息创建抽奖</w:t>
@@ -3782,7 +3689,7 @@
     </w:p>
     <w:tbl>
       <w:tblPr>
-        <w:tblStyle w:val="a6"/>
+        <w:tblStyle w:val="a8"/>
         <w:tblW w:w="0" w:type="auto"/>
         <w:tblLook w:val="04A0" w:firstRow="1" w:lastRow="0" w:firstColumn="1" w:lastColumn="0" w:noHBand="0" w:noVBand="1"/>
       </w:tblPr>
@@ -3957,11 +3864,6 @@
             <w:tcW w:w="2766" w:type="dxa"/>
           </w:tcPr>
           <w:p>
-            <w:pPr>
-              <w:rPr>
-                <w:rFonts w:hint="eastAsia"/>
-              </w:rPr>
-            </w:pPr>
             <w:r>
               <w:t>一等奖人数</w:t>
             </w:r>
@@ -4070,11 +3972,6 @@
             <w:tcW w:w="2765" w:type="dxa"/>
           </w:tcPr>
           <w:p>
-            <w:pPr>
-              <w:rPr>
-                <w:rFonts w:hint="eastAsia"/>
-              </w:rPr>
-            </w:pPr>
             <w:r>
               <w:rPr>
                 <w:rFonts w:hint="eastAsia"/>
@@ -4098,11 +3995,6 @@
             <w:tcW w:w="2766" w:type="dxa"/>
           </w:tcPr>
           <w:p>
-            <w:pPr>
-              <w:rPr>
-                <w:rFonts w:hint="eastAsia"/>
-              </w:rPr>
-            </w:pPr>
             <w:r>
               <w:rPr>
                 <w:rFonts w:hint="eastAsia"/>
@@ -4116,19 +4008,22 @@
               <w:rPr>
                 <w:rFonts w:hint="eastAsia"/>
               </w:rPr>
-              <w:t>，开始，进行中，结束</w:t>
+              <w:t>，开始，进行中，结</w:t>
+            </w:r>
+            <w:r>
+              <w:rPr>
+                <w:rFonts w:hint="eastAsia"/>
+              </w:rPr>
+              <w:lastRenderedPageBreak/>
+              <w:t>束</w:t>
             </w:r>
           </w:p>
         </w:tc>
       </w:tr>
     </w:tbl>
     <w:p>
-      <w:pPr>
-        <w:rPr>
-          <w:rFonts w:hint="eastAsia"/>
-        </w:rPr>
-      </w:pPr>
-      <w:r>
+      <w:r>
+        <w:lastRenderedPageBreak/>
         <w:tab/>
         <w:t>若抽奖创建成功</w:t>
       </w:r>
@@ -4166,16 +4061,10 @@
         <w:t>0</w:t>
       </w:r>
     </w:p>
-    <w:p>
-      <w:pPr>
-        <w:rPr>
-          <w:rFonts w:hint="eastAsia"/>
-        </w:rPr>
-      </w:pPr>
-    </w:p>
-    <w:p>
-      <w:pPr>
-        <w:pStyle w:val="a5"/>
+    <w:p/>
+    <w:p>
+      <w:pPr>
+        <w:pStyle w:val="a7"/>
         <w:numPr>
           <w:ilvl w:val="0"/>
           <w:numId w:val="1"/>
@@ -4210,22 +4099,12 @@
       </w:r>
     </w:p>
     <w:p>
-      <w:pPr>
-        <w:rPr>
-          <w:rFonts w:hint="eastAsia"/>
-        </w:rPr>
-      </w:pPr>
       <w:r>
         <w:tab/>
         <w:t>该接口需要登录才能使用</w:t>
       </w:r>
     </w:p>
     <w:p>
-      <w:pPr>
-        <w:rPr>
-          <w:rFonts w:hint="eastAsia"/>
-        </w:rPr>
-      </w:pPr>
       <w:r>
         <w:tab/>
         <w:t>请求参数</w:t>
@@ -4238,11 +4117,6 @@
       </w:r>
     </w:p>
     <w:p>
-      <w:pPr>
-        <w:rPr>
-          <w:rFonts w:hint="eastAsia"/>
-        </w:rPr>
-      </w:pPr>
       <w:r>
         <w:tab/>
         <w:t>返回数据为抽奖信息</w:t>
@@ -4259,7 +4133,7 @@
     </w:p>
     <w:tbl>
       <w:tblPr>
-        <w:tblStyle w:val="a6"/>
+        <w:tblStyle w:val="a8"/>
         <w:tblW w:w="0" w:type="auto"/>
         <w:tblLook w:val="04A0" w:firstRow="1" w:lastRow="0" w:firstColumn="1" w:lastColumn="0" w:noHBand="0" w:noVBand="1"/>
       </w:tblPr>
@@ -4396,11 +4270,6 @@
             <w:tcW w:w="2766" w:type="dxa"/>
           </w:tcPr>
           <w:p>
-            <w:pPr>
-              <w:rPr>
-                <w:rFonts w:hint="eastAsia"/>
-              </w:rPr>
-            </w:pPr>
             <w:r>
               <w:t>一等奖人数</w:t>
             </w:r>
@@ -4414,7 +4283,6 @@
           </w:tcPr>
           <w:p>
             <w:r>
-              <w:lastRenderedPageBreak/>
               <w:t>Second</w:t>
             </w:r>
           </w:p>
@@ -4510,11 +4378,6 @@
             <w:tcW w:w="2765" w:type="dxa"/>
           </w:tcPr>
           <w:p>
-            <w:pPr>
-              <w:rPr>
-                <w:rFonts w:hint="eastAsia"/>
-              </w:rPr>
-            </w:pPr>
             <w:r>
               <w:rPr>
                 <w:rFonts w:hint="eastAsia"/>
@@ -4538,11 +4401,6 @@
             <w:tcW w:w="2766" w:type="dxa"/>
           </w:tcPr>
           <w:p>
-            <w:pPr>
-              <w:rPr>
-                <w:rFonts w:hint="eastAsia"/>
-              </w:rPr>
-            </w:pPr>
             <w:r>
               <w:t>抽奖状态</w:t>
             </w:r>
@@ -4582,11 +4440,6 @@
       </w:r>
     </w:p>
     <w:p>
-      <w:pPr>
-        <w:rPr>
-          <w:rFonts w:hint="eastAsia"/>
-        </w:rPr>
-      </w:pPr>
       <w:r>
         <w:tab/>
         <w:t>请求数据</w:t>
@@ -4600,7 +4453,7 @@
     </w:p>
     <w:tbl>
       <w:tblPr>
-        <w:tblStyle w:val="a6"/>
+        <w:tblStyle w:val="a8"/>
         <w:tblW w:w="0" w:type="auto"/>
         <w:tblLook w:val="04A0" w:firstRow="1" w:lastRow="0" w:firstColumn="1" w:lastColumn="0" w:noHBand="0" w:noVBand="1"/>
       </w:tblPr>
@@ -4775,11 +4628,6 @@
             <w:tcW w:w="2766" w:type="dxa"/>
           </w:tcPr>
           <w:p>
-            <w:pPr>
-              <w:rPr>
-                <w:rFonts w:hint="eastAsia"/>
-              </w:rPr>
-            </w:pPr>
             <w:r>
               <w:t>一等奖人数</w:t>
             </w:r>
@@ -4888,11 +4736,6 @@
             <w:tcW w:w="2765" w:type="dxa"/>
           </w:tcPr>
           <w:p>
-            <w:pPr>
-              <w:rPr>
-                <w:rFonts w:hint="eastAsia"/>
-              </w:rPr>
-            </w:pPr>
             <w:r>
               <w:rPr>
                 <w:rFonts w:hint="eastAsia"/>
@@ -4916,11 +4759,6 @@
             <w:tcW w:w="2766" w:type="dxa"/>
           </w:tcPr>
           <w:p>
-            <w:pPr>
-              <w:rPr>
-                <w:rFonts w:hint="eastAsia"/>
-              </w:rPr>
-            </w:pPr>
             <w:r>
               <w:rPr>
                 <w:rFonts w:hint="eastAsia"/>
@@ -4979,16 +4817,10 @@
         <w:t>0</w:t>
       </w:r>
     </w:p>
-    <w:p>
-      <w:pPr>
-        <w:rPr>
-          <w:rFonts w:hint="eastAsia"/>
-        </w:rPr>
-      </w:pPr>
-    </w:p>
-    <w:p>
-      <w:pPr>
-        <w:pStyle w:val="a5"/>
+    <w:p/>
+    <w:p>
+      <w:pPr>
+        <w:pStyle w:val="a7"/>
         <w:numPr>
           <w:ilvl w:val="0"/>
           <w:numId w:val="1"/>
@@ -5022,9 +4854,6 @@
     <w:p>
       <w:pPr>
         <w:ind w:firstLine="360"/>
-        <w:rPr>
-          <w:rFonts w:hint="eastAsia"/>
-        </w:rPr>
       </w:pPr>
       <w:r>
         <w:t>请求参数</w:t>
@@ -5079,7 +4908,7 @@
     </w:p>
     <w:p>
       <w:pPr>
-        <w:pStyle w:val="a5"/>
+        <w:pStyle w:val="a7"/>
         <w:numPr>
           <w:ilvl w:val="0"/>
           <w:numId w:val="1"/>
@@ -5126,11 +4955,6 @@
       </w:r>
     </w:p>
     <w:p>
-      <w:pPr>
-        <w:rPr>
-          <w:rFonts w:hint="eastAsia"/>
-        </w:rPr>
-      </w:pPr>
       <w:r>
         <w:tab/>
         <w:t>若修改成果</w:t>
@@ -5169,16 +4993,10 @@
         <w:t>0</w:t>
       </w:r>
     </w:p>
-    <w:p>
-      <w:pPr>
-        <w:rPr>
-          <w:rFonts w:hint="eastAsia"/>
-        </w:rPr>
-      </w:pPr>
-    </w:p>
-    <w:p>
-      <w:pPr>
-        <w:pStyle w:val="a5"/>
+    <w:p/>
+    <w:p>
+      <w:pPr>
+        <w:pStyle w:val="a7"/>
         <w:numPr>
           <w:ilvl w:val="0"/>
           <w:numId w:val="1"/>
@@ -5207,8 +5025,6 @@
         </w:rPr>
         <w:t>list</w:t>
       </w:r>
-      <w:bookmarkStart w:id="0" w:name="_GoBack"/>
-      <w:bookmarkEnd w:id="0"/>
     </w:p>
     <w:p>
       <w:pPr>
@@ -5221,6 +5037,7 @@
           <w:rFonts w:hint="eastAsia"/>
           <w:highlight w:val="yellow"/>
         </w:rPr>
+        <w:lastRenderedPageBreak/>
         <w:t>G</w:t>
       </w:r>
       <w:r>
@@ -5241,7 +5058,7 @@
     </w:p>
     <w:tbl>
       <w:tblPr>
-        <w:tblStyle w:val="a6"/>
+        <w:tblStyle w:val="a8"/>
         <w:tblW w:w="0" w:type="auto"/>
         <w:tblLook w:val="04A0" w:firstRow="1" w:lastRow="0" w:firstColumn="1" w:lastColumn="0" w:noHBand="0" w:noVBand="1"/>
       </w:tblPr>
@@ -5314,7 +5131,7 @@
     <w:p/>
     <w:p>
       <w:pPr>
-        <w:pStyle w:val="a5"/>
+        <w:pStyle w:val="a7"/>
         <w:numPr>
           <w:ilvl w:val="0"/>
           <w:numId w:val="1"/>
@@ -5379,7 +5196,7 @@
 </file>
 
 <file path=word/endnotes.xml><?xml version="1.0" encoding="utf-8"?>
-<w:endnotes xmlns:wpc="http://schemas.microsoft.com/office/word/2010/wordprocessingCanvas" xmlns:mc="http://schemas.openxmlformats.org/markup-compatibility/2006" xmlns:o="urn:schemas-microsoft-com:office:office" xmlns:r="http://schemas.openxmlformats.org/officeDocument/2006/relationships" xmlns:m="http://schemas.openxmlformats.org/officeDocument/2006/math" xmlns:v="urn:schemas-microsoft-com:vml" xmlns:wp14="http://schemas.microsoft.com/office/word/2010/wordprocessingDrawing" xmlns:wp="http://schemas.openxmlformats.org/drawingml/2006/wordprocessingDrawing" xmlns:w10="urn:schemas-microsoft-com:office:word" xmlns:w="http://schemas.openxmlformats.org/wordprocessingml/2006/main" xmlns:w14="http://schemas.microsoft.com/office/word/2010/wordml" xmlns:w15="http://schemas.microsoft.com/office/word/2012/wordml" xmlns:wpg="http://schemas.microsoft.com/office/word/2010/wordprocessingGroup" xmlns:wpi="http://schemas.microsoft.com/office/word/2010/wordprocessingInk" xmlns:wne="http://schemas.microsoft.com/office/word/2006/wordml" xmlns:wps="http://schemas.microsoft.com/office/word/2010/wordprocessingShape" mc:Ignorable="w14 w15 wp14">
+<w:endnotes xmlns:wpc="http://schemas.microsoft.com/office/word/2010/wordprocessingCanvas" xmlns:cx="http://schemas.microsoft.com/office/drawing/2014/chartex" xmlns:mc="http://schemas.openxmlformats.org/markup-compatibility/2006" xmlns:o="urn:schemas-microsoft-com:office:office" xmlns:r="http://schemas.openxmlformats.org/officeDocument/2006/relationships" xmlns:m="http://schemas.openxmlformats.org/officeDocument/2006/math" xmlns:v="urn:schemas-microsoft-com:vml" xmlns:wp14="http://schemas.microsoft.com/office/word/2010/wordprocessingDrawing" xmlns:wp="http://schemas.openxmlformats.org/drawingml/2006/wordprocessingDrawing" xmlns:w10="urn:schemas-microsoft-com:office:word" xmlns:w="http://schemas.openxmlformats.org/wordprocessingml/2006/main" xmlns:w14="http://schemas.microsoft.com/office/word/2010/wordml" xmlns:w15="http://schemas.microsoft.com/office/word/2012/wordml" xmlns:w16se="http://schemas.microsoft.com/office/word/2015/wordml/symex" xmlns:wpg="http://schemas.microsoft.com/office/word/2010/wordprocessingGroup" xmlns:wpi="http://schemas.microsoft.com/office/word/2010/wordprocessingInk" xmlns:wne="http://schemas.microsoft.com/office/word/2006/wordml" xmlns:wps="http://schemas.microsoft.com/office/word/2010/wordprocessingShape" mc:Ignorable="w14 w15 w16se wp14">
   <w:endnote w:type="separator" w:id="-1">
     <w:p>
       <w:r>
@@ -5398,7 +5215,7 @@
 </file>
 
 <file path=word/footnotes.xml><?xml version="1.0" encoding="utf-8"?>
-<w:footnotes xmlns:wpc="http://schemas.microsoft.com/office/word/2010/wordprocessingCanvas" xmlns:mc="http://schemas.openxmlformats.org/markup-compatibility/2006" xmlns:o="urn:schemas-microsoft-com:office:office" xmlns:r="http://schemas.openxmlformats.org/officeDocument/2006/relationships" xmlns:m="http://schemas.openxmlformats.org/officeDocument/2006/math" xmlns:v="urn:schemas-microsoft-com:vml" xmlns:wp14="http://schemas.microsoft.com/office/word/2010/wordprocessingDrawing" xmlns:wp="http://schemas.openxmlformats.org/drawingml/2006/wordprocessingDrawing" xmlns:w10="urn:schemas-microsoft-com:office:word" xmlns:w="http://schemas.openxmlformats.org/wordprocessingml/2006/main" xmlns:w14="http://schemas.microsoft.com/office/word/2010/wordml" xmlns:w15="http://schemas.microsoft.com/office/word/2012/wordml" xmlns:wpg="http://schemas.microsoft.com/office/word/2010/wordprocessingGroup" xmlns:wpi="http://schemas.microsoft.com/office/word/2010/wordprocessingInk" xmlns:wne="http://schemas.microsoft.com/office/word/2006/wordml" xmlns:wps="http://schemas.microsoft.com/office/word/2010/wordprocessingShape" mc:Ignorable="w14 w15 wp14">
+<w:footnotes xmlns:wpc="http://schemas.microsoft.com/office/word/2010/wordprocessingCanvas" xmlns:cx="http://schemas.microsoft.com/office/drawing/2014/chartex" xmlns:mc="http://schemas.openxmlformats.org/markup-compatibility/2006" xmlns:o="urn:schemas-microsoft-com:office:office" xmlns:r="http://schemas.openxmlformats.org/officeDocument/2006/relationships" xmlns:m="http://schemas.openxmlformats.org/officeDocument/2006/math" xmlns:v="urn:schemas-microsoft-com:vml" xmlns:wp14="http://schemas.microsoft.com/office/word/2010/wordprocessingDrawing" xmlns:wp="http://schemas.openxmlformats.org/drawingml/2006/wordprocessingDrawing" xmlns:w10="urn:schemas-microsoft-com:office:word" xmlns:w="http://schemas.openxmlformats.org/wordprocessingml/2006/main" xmlns:w14="http://schemas.microsoft.com/office/word/2010/wordml" xmlns:w15="http://schemas.microsoft.com/office/word/2012/wordml" xmlns:w16se="http://schemas.microsoft.com/office/word/2015/wordml/symex" xmlns:wpg="http://schemas.microsoft.com/office/word/2010/wordprocessingGroup" xmlns:wpi="http://schemas.microsoft.com/office/word/2010/wordprocessingInk" xmlns:wne="http://schemas.microsoft.com/office/word/2006/wordml" xmlns:wps="http://schemas.microsoft.com/office/word/2010/wordprocessingShape" mc:Ignorable="w14 w15 w16se wp14">
   <w:footnote w:type="separator" w:id="-1">
     <w:p>
       <w:r>
@@ -5417,8 +5234,8 @@
 </file>
 
 <file path=word/numbering.xml><?xml version="1.0" encoding="utf-8"?>
-<w:numbering xmlns:wpc="http://schemas.microsoft.com/office/word/2010/wordprocessingCanvas" xmlns:mc="http://schemas.openxmlformats.org/markup-compatibility/2006" xmlns:o="urn:schemas-microsoft-com:office:office" xmlns:r="http://schemas.openxmlformats.org/officeDocument/2006/relationships" xmlns:m="http://schemas.openxmlformats.org/officeDocument/2006/math" xmlns:v="urn:schemas-microsoft-com:vml" xmlns:wp14="http://schemas.microsoft.com/office/word/2010/wordprocessingDrawing" xmlns:wp="http://schemas.openxmlformats.org/drawingml/2006/wordprocessingDrawing" xmlns:w10="urn:schemas-microsoft-com:office:word" xmlns:w="http://schemas.openxmlformats.org/wordprocessingml/2006/main" xmlns:w14="http://schemas.microsoft.com/office/word/2010/wordml" xmlns:w15="http://schemas.microsoft.com/office/word/2012/wordml" xmlns:wpg="http://schemas.microsoft.com/office/word/2010/wordprocessingGroup" xmlns:wpi="http://schemas.microsoft.com/office/word/2010/wordprocessingInk" xmlns:wne="http://schemas.microsoft.com/office/word/2006/wordml" xmlns:wps="http://schemas.microsoft.com/office/word/2010/wordprocessingShape" mc:Ignorable="w14 w15 wp14">
-  <w:abstractNum w:abstractNumId="0">
+<w:numbering xmlns:wpc="http://schemas.microsoft.com/office/word/2010/wordprocessingCanvas" xmlns:cx="http://schemas.microsoft.com/office/drawing/2014/chartex" xmlns:mc="http://schemas.openxmlformats.org/markup-compatibility/2006" xmlns:o="urn:schemas-microsoft-com:office:office" xmlns:r="http://schemas.openxmlformats.org/officeDocument/2006/relationships" xmlns:m="http://schemas.openxmlformats.org/officeDocument/2006/math" xmlns:v="urn:schemas-microsoft-com:vml" xmlns:wp14="http://schemas.microsoft.com/office/word/2010/wordprocessingDrawing" xmlns:wp="http://schemas.openxmlformats.org/drawingml/2006/wordprocessingDrawing" xmlns:w10="urn:schemas-microsoft-com:office:word" xmlns:w="http://schemas.openxmlformats.org/wordprocessingml/2006/main" xmlns:w14="http://schemas.microsoft.com/office/word/2010/wordml" xmlns:w15="http://schemas.microsoft.com/office/word/2012/wordml" xmlns:w16se="http://schemas.microsoft.com/office/word/2015/wordml/symex" xmlns:wpg="http://schemas.microsoft.com/office/word/2010/wordprocessingGroup" xmlns:wpi="http://schemas.microsoft.com/office/word/2010/wordprocessingInk" xmlns:wne="http://schemas.microsoft.com/office/word/2006/wordml" xmlns:wps="http://schemas.microsoft.com/office/word/2010/wordprocessingShape" mc:Ignorable="w14 w15 w16se wp14">
+  <w:abstractNum w:abstractNumId="0" w15:restartNumberingAfterBreak="0">
     <w:nsid w:val="7A0564B5"/>
     <w:multiLevelType w:val="hybridMultilevel"/>
     <w:tmpl w:val="C87E2406"/>
@@ -5514,7 +5331,7 @@
 </file>
 
 <file path=word/styles.xml><?xml version="1.0" encoding="utf-8"?>
-<w:styles xmlns:mc="http://schemas.openxmlformats.org/markup-compatibility/2006" xmlns:r="http://schemas.openxmlformats.org/officeDocument/2006/relationships" xmlns:w="http://schemas.openxmlformats.org/wordprocessingml/2006/main" xmlns:w14="http://schemas.microsoft.com/office/word/2010/wordml" xmlns:w15="http://schemas.microsoft.com/office/word/2012/wordml" mc:Ignorable="w14 w15">
+<w:styles xmlns:mc="http://schemas.openxmlformats.org/markup-compatibility/2006" xmlns:r="http://schemas.openxmlformats.org/officeDocument/2006/relationships" xmlns:w="http://schemas.openxmlformats.org/wordprocessingml/2006/main" xmlns:w14="http://schemas.microsoft.com/office/word/2010/wordml" xmlns:w15="http://schemas.microsoft.com/office/word/2012/wordml" xmlns:w16se="http://schemas.microsoft.com/office/word/2015/wordml/symex" mc:Ignorable="w14 w15 w16se">
   <w:docDefaults>
     <w:rPrDefault>
       <w:rPr>
@@ -5938,7 +5755,7 @@
   <w:style w:type="paragraph" w:styleId="a3">
     <w:name w:val="header"/>
     <w:basedOn w:val="a"/>
-    <w:link w:val="Char"/>
+    <w:link w:val="a4"/>
     <w:uiPriority w:val="99"/>
     <w:unhideWhenUsed/>
     <w:rsid w:val="00D8484B"/>
@@ -5958,8 +5775,8 @@
       <w:szCs w:val="18"/>
     </w:rPr>
   </w:style>
-  <w:style w:type="character" w:customStyle="1" w:styleId="Char">
-    <w:name w:val="页眉 Char"/>
+  <w:style w:type="character" w:customStyle="1" w:styleId="a4">
+    <w:name w:val="页眉 字符"/>
     <w:basedOn w:val="a0"/>
     <w:link w:val="a3"/>
     <w:uiPriority w:val="99"/>
@@ -5969,10 +5786,10 @@
       <w:szCs w:val="18"/>
     </w:rPr>
   </w:style>
-  <w:style w:type="paragraph" w:styleId="a4">
+  <w:style w:type="paragraph" w:styleId="a5">
     <w:name w:val="footer"/>
     <w:basedOn w:val="a"/>
-    <w:link w:val="Char0"/>
+    <w:link w:val="a6"/>
     <w:uiPriority w:val="99"/>
     <w:unhideWhenUsed/>
     <w:rsid w:val="00D8484B"/>
@@ -5989,10 +5806,10 @@
       <w:szCs w:val="18"/>
     </w:rPr>
   </w:style>
-  <w:style w:type="character" w:customStyle="1" w:styleId="Char0">
-    <w:name w:val="页脚 Char"/>
+  <w:style w:type="character" w:customStyle="1" w:styleId="a6">
+    <w:name w:val="页脚 字符"/>
     <w:basedOn w:val="a0"/>
-    <w:link w:val="a4"/>
+    <w:link w:val="a5"/>
     <w:uiPriority w:val="99"/>
     <w:rsid w:val="00D8484B"/>
     <w:rPr>
@@ -6000,7 +5817,7 @@
       <w:szCs w:val="18"/>
     </w:rPr>
   </w:style>
-  <w:style w:type="paragraph" w:styleId="a5">
+  <w:style w:type="paragraph" w:styleId="a7">
     <w:name w:val="List Paragraph"/>
     <w:basedOn w:val="a"/>
     <w:uiPriority w:val="34"/>
@@ -6010,13 +5827,12 @@
       <w:ind w:firstLineChars="200" w:firstLine="420"/>
     </w:pPr>
   </w:style>
-  <w:style w:type="table" w:styleId="a6">
+  <w:style w:type="table" w:styleId="a8">
     <w:name w:val="Table Grid"/>
     <w:basedOn w:val="a1"/>
     <w:uiPriority w:val="39"/>
     <w:rsid w:val="00E721EA"/>
     <w:tblPr>
-      <w:tblInd w:w="0" w:type="dxa"/>
       <w:tblBorders>
         <w:top w:val="single" w:sz="4" w:space="0" w:color="auto"/>
         <w:left w:val="single" w:sz="4" w:space="0" w:color="auto"/>
@@ -6025,12 +5841,6 @@
         <w:insideH w:val="single" w:sz="4" w:space="0" w:color="auto"/>
         <w:insideV w:val="single" w:sz="4" w:space="0" w:color="auto"/>
       </w:tblBorders>
-      <w:tblCellMar>
-        <w:top w:w="0" w:type="dxa"/>
-        <w:left w:w="108" w:type="dxa"/>
-        <w:bottom w:w="0" w:type="dxa"/>
-        <w:right w:w="108" w:type="dxa"/>
-      </w:tblCellMar>
     </w:tblPr>
   </w:style>
 </w:styles>

</xml_diff>